<commit_message>
Update digest document to use MANUSCRIPT NUMBER heading
</commit_message>
<xml_diff>
--- a/spectrum/templates/digests/DIGEST 99999.docx
+++ b/spectrum/templates/digests/DIGEST 99999.docx
@@ -154,7 +154,7 @@
           <w:szCs w:val="20"/>
           <w:lang w:val="en-GB"/>
         </w:rPr>
-        <w:t>FULL ARTICLE DOI</w:t>
+        <w:t>MANUSCRIPT NUMBER</w:t>
         <w:br/>
       </w:r>
       <w:r>
@@ -163,7 +163,7 @@
           <w:szCs w:val="20"/>
           <w:lang w:val="en-GB"/>
         </w:rPr>
-        <w:t>https://doi.org/10.7554/eLife.99999</w:t>
+        <w:t>99999</w:t>
       </w:r>
     </w:p>
     <w:p>

</xml_diff>

<commit_message>
Remove non-breaking spaces from digest template
Either remove them if there is already a space, or substitute them with a space
</commit_message>
<xml_diff>
--- a/spectrum/templates/digests/DIGEST 99999.docx
+++ b/spectrum/templates/digests/DIGEST 99999.docx
@@ -58,7 +58,7 @@
           <w:szCs w:val="20"/>
           <w:lang w:val="en-GB"/>
         </w:rPr>
-        <w:t>Fishing for errors in the tests</w:t>
+        <w:t>Fishing for errors in the tests</w:t>
       </w:r>
     </w:p>
     <w:p>
@@ -81,7 +81,7 @@
           <w:rFonts w:cs="Arial" w:ascii="Arial" w:hAnsi="Arial"/>
           <w:lang w:val="en-GB"/>
         </w:rPr>
-        <w:t>Testing a document which mimics the format of a file we’ve used  before plus CO</w:t>
+        <w:t>Testing a document which mimics the format of a file we’ve used before plus CO</w:t>
       </w:r>
       <w:r>
         <w:rPr>
@@ -325,14 +325,14 @@
           <w:bCs/>
           <w:lang w:val="en-GB"/>
         </w:rPr>
-        <w:t>It’s not just mammals who can recognise sample data.</w:t>
+        <w:t xml:space="preserve">It’s not just mammals who can recognise sample data. </w:t>
       </w:r>
       <w:r>
         <w:rPr>
           <w:rFonts w:ascii="Arial" w:hAnsi="Arial"/>
           <w:lang w:val="en-GB"/>
         </w:rPr>
-        <w:t> Image credit: Anonymous and Anonymous (CC BY 4.0)</w:t>
+        <w:t>Image credit: Anonymous and Anonymous (CC BY 4.0)</w:t>
       </w:r>
     </w:p>
     <w:p>

</xml_diff>